<commit_message>
Make Fossil total surmary
Make Fossil total surmary
</commit_message>
<xml_diff>
--- a/Make Fossil description.docx
+++ b/Make Fossil description.docx
@@ -179,7 +179,23 @@
           <w:rFonts w:hint="eastAsia"/>
           <w:szCs w:val="20"/>
         </w:rPr>
-        <w:t>알고리즘 문제를 푸는 것을 말한다.</w:t>
+        <w:t>알고리즘 문제를 푸는 것을 말</w:t>
+      </w:r>
+      <w:r>
+        <w:rPr>
+          <w:rFonts w:hint="eastAsia"/>
+          <w:szCs w:val="20"/>
+        </w:rPr>
+        <w:t>합니</w:t>
+      </w:r>
+      <w:bookmarkStart w:id="0" w:name="_GoBack"/>
+      <w:bookmarkEnd w:id="0"/>
+      <w:r>
+        <w:rPr>
+          <w:rFonts w:hint="eastAsia"/>
+          <w:szCs w:val="20"/>
+        </w:rPr>
+        <w:t>다.</w:t>
       </w:r>
       <w:r>
         <w:rPr>
@@ -2583,7 +2599,6 @@
       <w:pPr>
         <w:ind w:firstLineChars="100" w:firstLine="200"/>
         <w:rPr>
-          <w:rFonts w:hint="eastAsia"/>
           <w:szCs w:val="20"/>
         </w:rPr>
       </w:pPr>
@@ -2753,7 +2768,6 @@
           <w:p>
             <w:pPr>
               <w:rPr>
-                <w:rFonts w:hint="eastAsia"/>
                 <w:szCs w:val="20"/>
               </w:rPr>
             </w:pPr>
@@ -2780,7 +2794,6 @@
           <w:p>
             <w:pPr>
               <w:rPr>
-                <w:rFonts w:hint="eastAsia"/>
                 <w:szCs w:val="20"/>
               </w:rPr>
             </w:pPr>
@@ -2841,7 +2854,6 @@
           <w:p>
             <w:pPr>
               <w:rPr>
-                <w:rFonts w:hint="eastAsia"/>
                 <w:szCs w:val="20"/>
               </w:rPr>
             </w:pPr>
@@ -2868,7 +2880,6 @@
           <w:p>
             <w:pPr>
               <w:rPr>
-                <w:rFonts w:hint="eastAsia"/>
                 <w:szCs w:val="20"/>
               </w:rPr>
             </w:pPr>
@@ -2890,7 +2901,6 @@
           <w:p>
             <w:pPr>
               <w:rPr>
-                <w:rFonts w:hint="eastAsia"/>
                 <w:szCs w:val="20"/>
               </w:rPr>
             </w:pPr>
@@ -2917,7 +2927,6 @@
           <w:p>
             <w:pPr>
               <w:rPr>
-                <w:rFonts w:hint="eastAsia"/>
                 <w:szCs w:val="20"/>
               </w:rPr>
             </w:pPr>
@@ -2971,7 +2980,6 @@
           <w:p>
             <w:pPr>
               <w:rPr>
-                <w:rFonts w:hint="eastAsia"/>
                 <w:szCs w:val="20"/>
               </w:rPr>
             </w:pPr>
@@ -2998,7 +3006,6 @@
           <w:p>
             <w:pPr>
               <w:rPr>
-                <w:rFonts w:hint="eastAsia"/>
                 <w:szCs w:val="20"/>
               </w:rPr>
             </w:pPr>
@@ -3033,7 +3040,6 @@
           <w:p>
             <w:pPr>
               <w:rPr>
-                <w:rFonts w:hint="eastAsia"/>
                 <w:szCs w:val="20"/>
               </w:rPr>
             </w:pPr>
@@ -3172,7 +3178,6 @@
           <w:p>
             <w:pPr>
               <w:rPr>
-                <w:rFonts w:hint="eastAsia"/>
                 <w:szCs w:val="20"/>
               </w:rPr>
             </w:pPr>
@@ -3207,7 +3212,6 @@
           <w:p>
             <w:pPr>
               <w:rPr>
-                <w:rFonts w:hint="eastAsia"/>
                 <w:szCs w:val="20"/>
               </w:rPr>
             </w:pPr>
@@ -3275,7 +3279,6 @@
           <w:p>
             <w:pPr>
               <w:rPr>
-                <w:rFonts w:hint="eastAsia"/>
                 <w:szCs w:val="20"/>
               </w:rPr>
             </w:pPr>
@@ -3316,7 +3319,6 @@
           <w:p>
             <w:pPr>
               <w:rPr>
-                <w:rFonts w:hint="eastAsia"/>
                 <w:szCs w:val="20"/>
               </w:rPr>
             </w:pPr>
@@ -3343,7 +3345,6 @@
           <w:p>
             <w:pPr>
               <w:rPr>
-                <w:rFonts w:hint="eastAsia"/>
                 <w:szCs w:val="20"/>
               </w:rPr>
             </w:pPr>
@@ -3361,7 +3362,6 @@
     <w:p>
       <w:pPr>
         <w:rPr>
-          <w:rFonts w:hint="eastAsia"/>
           <w:szCs w:val="20"/>
         </w:rPr>
       </w:pPr>
@@ -3719,7 +3719,6 @@
         <w:pStyle w:val="a5"/>
         <w:ind w:leftChars="0" w:left="560"/>
         <w:rPr>
-          <w:rFonts w:hint="eastAsia"/>
           <w:szCs w:val="20"/>
         </w:rPr>
       </w:pPr>
@@ -3887,7 +3886,6 @@
         <w:pStyle w:val="a5"/>
         <w:ind w:leftChars="0" w:left="560"/>
         <w:rPr>
-          <w:rFonts w:hint="eastAsia"/>
           <w:szCs w:val="20"/>
         </w:rPr>
       </w:pPr>
@@ -4113,7 +4111,6 @@
         <w:pStyle w:val="a5"/>
         <w:ind w:leftChars="0" w:left="560"/>
         <w:rPr>
-          <w:rFonts w:hint="eastAsia"/>
           <w:szCs w:val="20"/>
         </w:rPr>
       </w:pPr>
@@ -4169,7 +4166,6 @@
         <w:pStyle w:val="a5"/>
         <w:ind w:leftChars="0" w:left="560"/>
         <w:rPr>
-          <w:rFonts w:hint="eastAsia"/>
           <w:szCs w:val="20"/>
         </w:rPr>
       </w:pPr>
@@ -4291,7 +4287,6 @@
         <w:pStyle w:val="a5"/>
         <w:ind w:leftChars="0" w:left="760"/>
         <w:rPr>
-          <w:rFonts w:hint="eastAsia"/>
           <w:szCs w:val="20"/>
         </w:rPr>
       </w:pPr>
@@ -4417,7 +4412,6 @@
         <w:pStyle w:val="a5"/>
         <w:ind w:leftChars="0" w:left="760"/>
         <w:rPr>
-          <w:rFonts w:hint="eastAsia"/>
           <w:szCs w:val="20"/>
         </w:rPr>
       </w:pPr>
@@ -4660,7 +4654,6 @@
           <w:p>
             <w:pPr>
               <w:rPr>
-                <w:rFonts w:hint="eastAsia"/>
                 <w:szCs w:val="20"/>
               </w:rPr>
             </w:pPr>
@@ -4720,7 +4713,6 @@
           <w:p>
             <w:pPr>
               <w:rPr>
-                <w:rFonts w:hint="eastAsia"/>
                 <w:szCs w:val="20"/>
               </w:rPr>
             </w:pPr>
@@ -4787,7 +4779,6 @@
           <w:p>
             <w:pPr>
               <w:rPr>
-                <w:rFonts w:hint="eastAsia"/>
                 <w:szCs w:val="20"/>
               </w:rPr>
             </w:pPr>
@@ -4893,7 +4884,6 @@
           <w:p>
             <w:pPr>
               <w:rPr>
-                <w:rFonts w:hint="eastAsia"/>
                 <w:szCs w:val="20"/>
               </w:rPr>
             </w:pPr>
@@ -4949,7 +4939,6 @@
           <w:p>
             <w:pPr>
               <w:rPr>
-                <w:rFonts w:hint="eastAsia"/>
                 <w:szCs w:val="20"/>
               </w:rPr>
             </w:pPr>
@@ -5030,7 +5019,6 @@
           <w:p>
             <w:pPr>
               <w:rPr>
-                <w:rFonts w:hint="eastAsia"/>
                 <w:szCs w:val="20"/>
               </w:rPr>
             </w:pPr>
@@ -5090,7 +5078,6 @@
           <w:p>
             <w:pPr>
               <w:rPr>
-                <w:rFonts w:hint="eastAsia"/>
                 <w:szCs w:val="20"/>
               </w:rPr>
             </w:pPr>
@@ -5116,7 +5103,6 @@
           <w:p>
             <w:pPr>
               <w:rPr>
-                <w:rFonts w:hint="eastAsia"/>
                 <w:szCs w:val="20"/>
               </w:rPr>
             </w:pPr>
@@ -5180,7 +5166,6 @@
           <w:p>
             <w:pPr>
               <w:rPr>
-                <w:rFonts w:hint="eastAsia"/>
                 <w:szCs w:val="20"/>
               </w:rPr>
             </w:pPr>
@@ -5206,7 +5191,6 @@
           <w:p>
             <w:pPr>
               <w:rPr>
-                <w:rFonts w:hint="eastAsia"/>
                 <w:szCs w:val="20"/>
               </w:rPr>
             </w:pPr>
@@ -5309,7 +5293,6 @@
           <w:p>
             <w:pPr>
               <w:rPr>
-                <w:rFonts w:hint="eastAsia"/>
                 <w:szCs w:val="20"/>
               </w:rPr>
             </w:pPr>
@@ -5367,7 +5350,6 @@
           <w:p>
             <w:pPr>
               <w:rPr>
-                <w:rFonts w:hint="eastAsia"/>
                 <w:szCs w:val="20"/>
               </w:rPr>
             </w:pPr>
@@ -5425,7 +5407,6 @@
           <w:p>
             <w:pPr>
               <w:rPr>
-                <w:rFonts w:hint="eastAsia"/>
                 <w:szCs w:val="20"/>
               </w:rPr>
             </w:pPr>
@@ -5654,7 +5635,6 @@
       <w:pPr>
         <w:ind w:firstLineChars="100" w:firstLine="200"/>
         <w:rPr>
-          <w:rFonts w:hint="eastAsia"/>
           <w:szCs w:val="20"/>
         </w:rPr>
       </w:pPr>
@@ -5723,8 +5703,6 @@
         </w:rPr>
         <w:t>각각 개념이 확실히 잡히는 것이 중요하기 때문에 다시 한 번 살펴보도록 합시다.</w:t>
       </w:r>
-      <w:bookmarkStart w:id="0" w:name="_GoBack"/>
-      <w:bookmarkEnd w:id="0"/>
     </w:p>
     <w:sectPr>
       <w:pgSz w:w="11906" w:h="16838"/>

</xml_diff>